<commit_message>
ItemRepeater nested paragraph bug fix
</commit_message>
<xml_diff>
--- a/TsSoft.Docx.TemplateEngine.Test/ItemRepeaterNestedDemo20.docx
+++ b/TsSoft.Docx.TemplateEngine.Test/ItemRepeaterNestedDemo20.docx
@@ -633,6 +633,11 @@
                 </w:r>
               </w:sdtContent>
             </w:sdt>
+          </w:p>
+          <w:p>
+            <w:pPr>
+              <w:jc w:val="center"/>
+            </w:pPr>
             <w:sdt>
               <w:sdtPr>
                 <w:alias w:val="RItemIndex"/>
@@ -1157,7 +1162,7 @@
       <w:docPartBody>
         <w:p>
           <w:pPr>
-            <w:pStyle w:val="34FF3303FCD04D6FBEE17B4FE1BE11E312"/>
+            <w:pStyle w:val="34FF3303FCD04D6FBEE17B4FE1BE11E313"/>
           </w:pPr>
           <w:r>
             <w:rPr>
@@ -1186,7 +1191,7 @@
       <w:docPartBody>
         <w:p>
           <w:pPr>
-            <w:pStyle w:val="DD20BE96C1704BF9AE12C50F8FA432D212"/>
+            <w:pStyle w:val="DD20BE96C1704BF9AE12C50F8FA432D213"/>
           </w:pPr>
           <w:r>
             <w:rPr>
@@ -1215,7 +1220,7 @@
       <w:docPartBody>
         <w:p>
           <w:pPr>
-            <w:pStyle w:val="11A81421E18D469198FD2AFE00B5C5DC12"/>
+            <w:pStyle w:val="11A81421E18D469198FD2AFE00B5C5DC13"/>
           </w:pPr>
           <w:r>
             <w:rPr>
@@ -1256,7 +1261,7 @@
       <w:docPartBody>
         <w:p>
           <w:pPr>
-            <w:pStyle w:val="725DF4FFBF7B41A49CACE6F68FC9405713"/>
+            <w:pStyle w:val="725DF4FFBF7B41A49CACE6F68FC9405714"/>
           </w:pPr>
           <w:r>
             <w:rPr>
@@ -1285,7 +1290,7 @@
       <w:docPartBody>
         <w:p>
           <w:pPr>
-            <w:pStyle w:val="1D78EB18FC7A447CAA942B73845A2CE511"/>
+            <w:pStyle w:val="1D78EB18FC7A447CAA942B73845A2CE512"/>
           </w:pPr>
           <w:r>
             <w:rPr>
@@ -1315,7 +1320,7 @@
       <w:docPartBody>
         <w:p>
           <w:pPr>
-            <w:pStyle w:val="A5F8E073F68B4179B0A50ECFB5081DA211"/>
+            <w:pStyle w:val="A5F8E073F68B4179B0A50ECFB5081DA212"/>
           </w:pPr>
           <w:r>
             <w:rPr>
@@ -1344,7 +1349,7 @@
       <w:docPartBody>
         <w:p>
           <w:pPr>
-            <w:pStyle w:val="4D5F7A4CD7CF418AB392B52B08CE620D11"/>
+            <w:pStyle w:val="4D5F7A4CD7CF418AB392B52B08CE620D12"/>
           </w:pPr>
           <w:r>
             <w:rPr>
@@ -1373,7 +1378,7 @@
       <w:docPartBody>
         <w:p>
           <w:pPr>
-            <w:pStyle w:val="2B0B7A5956044BBB8B551AE3ACDD72FB11"/>
+            <w:pStyle w:val="2B0B7A5956044BBB8B551AE3ACDD72FB12"/>
           </w:pPr>
           <w:r>
             <w:rPr>
@@ -1402,7 +1407,7 @@
       <w:docPartBody>
         <w:p>
           <w:pPr>
-            <w:pStyle w:val="4F1C2C89CA854A648D6D56EA2815D7BB5"/>
+            <w:pStyle w:val="4F1C2C89CA854A648D6D56EA2815D7BB6"/>
           </w:pPr>
           <w:r>
             <w:rPr>
@@ -1431,7 +1436,7 @@
       <w:docPartBody>
         <w:p>
           <w:pPr>
-            <w:pStyle w:val="4AAD976DCA8B4026BE0B0446CADDFC675"/>
+            <w:pStyle w:val="4AAD976DCA8B4026BE0B0446CADDFC676"/>
           </w:pPr>
           <w:r>
             <w:rPr>
@@ -1461,7 +1466,7 @@
       <w:docPartBody>
         <w:p>
           <w:pPr>
-            <w:pStyle w:val="4922B966FC53442F9EEA4480792543625"/>
+            <w:pStyle w:val="4922B966FC53442F9EEA4480792543626"/>
           </w:pPr>
           <w:r>
             <w:rPr>
@@ -1490,7 +1495,7 @@
       <w:docPartBody>
         <w:p>
           <w:pPr>
-            <w:pStyle w:val="0F44E0A5811C4917903B7857A6BC7B845"/>
+            <w:pStyle w:val="0F44E0A5811C4917903B7857A6BC7B846"/>
           </w:pPr>
           <w:r>
             <w:rPr>
@@ -1519,7 +1524,7 @@
       <w:docPartBody>
         <w:p>
           <w:pPr>
-            <w:pStyle w:val="66BB557C45C34924B696111FAB73A7A3"/>
+            <w:pStyle w:val="66BB557C45C34924B696111FAB73A7A31"/>
           </w:pPr>
           <w:r>
             <w:rPr>
@@ -1580,6 +1585,7 @@
     <w:rsidRoot w:val="00D2015C"/>
     <w:rsid w:val="000D422A"/>
     <w:rsid w:val="00263E25"/>
+    <w:rsid w:val="003458BE"/>
     <w:rsid w:val="003E7156"/>
     <w:rsid w:val="0057505F"/>
     <w:rsid w:val="005C37A0"/>
@@ -1807,7 +1813,7 @@
     <w:basedOn w:val="a0"/>
     <w:uiPriority w:val="99"/>
     <w:semiHidden/>
-    <w:rsid w:val="000D422A"/>
+    <w:rsid w:val="003458BE"/>
     <w:rPr>
       <w:color w:val="808080"/>
     </w:rPr>
@@ -2815,6 +2821,110 @@
   <w:style w:type="paragraph" w:customStyle="1" w:styleId="2B0B7A5956044BBB8B551AE3ACDD72FB11">
     <w:name w:val="2B0B7A5956044BBB8B551AE3ACDD72FB11"/>
     <w:rsid w:val="008D1E69"/>
+    <w:rPr>
+      <w:rFonts w:eastAsiaTheme="minorHAnsi"/>
+      <w:lang w:eastAsia="en-US"/>
+    </w:rPr>
+  </w:style>
+  <w:style w:type="paragraph" w:customStyle="1" w:styleId="725DF4FFBF7B41A49CACE6F68FC9405714">
+    <w:name w:val="725DF4FFBF7B41A49CACE6F68FC9405714"/>
+    <w:rsid w:val="003458BE"/>
+    <w:rPr>
+      <w:rFonts w:eastAsiaTheme="minorHAnsi"/>
+      <w:lang w:eastAsia="en-US"/>
+    </w:rPr>
+  </w:style>
+  <w:style w:type="paragraph" w:customStyle="1" w:styleId="34FF3303FCD04D6FBEE17B4FE1BE11E313">
+    <w:name w:val="34FF3303FCD04D6FBEE17B4FE1BE11E313"/>
+    <w:rsid w:val="003458BE"/>
+    <w:rPr>
+      <w:rFonts w:eastAsiaTheme="minorHAnsi"/>
+      <w:lang w:eastAsia="en-US"/>
+    </w:rPr>
+  </w:style>
+  <w:style w:type="paragraph" w:customStyle="1" w:styleId="DD20BE96C1704BF9AE12C50F8FA432D213">
+    <w:name w:val="DD20BE96C1704BF9AE12C50F8FA432D213"/>
+    <w:rsid w:val="003458BE"/>
+    <w:rPr>
+      <w:rFonts w:eastAsiaTheme="minorHAnsi"/>
+      <w:lang w:eastAsia="en-US"/>
+    </w:rPr>
+  </w:style>
+  <w:style w:type="paragraph" w:customStyle="1" w:styleId="11A81421E18D469198FD2AFE00B5C5DC13">
+    <w:name w:val="11A81421E18D469198FD2AFE00B5C5DC13"/>
+    <w:rsid w:val="003458BE"/>
+    <w:rPr>
+      <w:rFonts w:eastAsiaTheme="minorHAnsi"/>
+      <w:lang w:eastAsia="en-US"/>
+    </w:rPr>
+  </w:style>
+  <w:style w:type="paragraph" w:customStyle="1" w:styleId="1D78EB18FC7A447CAA942B73845A2CE512">
+    <w:name w:val="1D78EB18FC7A447CAA942B73845A2CE512"/>
+    <w:rsid w:val="003458BE"/>
+    <w:rPr>
+      <w:rFonts w:eastAsiaTheme="minorHAnsi"/>
+      <w:lang w:eastAsia="en-US"/>
+    </w:rPr>
+  </w:style>
+  <w:style w:type="paragraph" w:customStyle="1" w:styleId="A5F8E073F68B4179B0A50ECFB5081DA212">
+    <w:name w:val="A5F8E073F68B4179B0A50ECFB5081DA212"/>
+    <w:rsid w:val="003458BE"/>
+    <w:rPr>
+      <w:rFonts w:eastAsiaTheme="minorHAnsi"/>
+      <w:lang w:eastAsia="en-US"/>
+    </w:rPr>
+  </w:style>
+  <w:style w:type="paragraph" w:customStyle="1" w:styleId="4F1C2C89CA854A648D6D56EA2815D7BB6">
+    <w:name w:val="4F1C2C89CA854A648D6D56EA2815D7BB6"/>
+    <w:rsid w:val="003458BE"/>
+    <w:rPr>
+      <w:rFonts w:eastAsiaTheme="minorHAnsi"/>
+      <w:lang w:eastAsia="en-US"/>
+    </w:rPr>
+  </w:style>
+  <w:style w:type="paragraph" w:customStyle="1" w:styleId="4AAD976DCA8B4026BE0B0446CADDFC676">
+    <w:name w:val="4AAD976DCA8B4026BE0B0446CADDFC676"/>
+    <w:rsid w:val="003458BE"/>
+    <w:rPr>
+      <w:rFonts w:eastAsiaTheme="minorHAnsi"/>
+      <w:lang w:eastAsia="en-US"/>
+    </w:rPr>
+  </w:style>
+  <w:style w:type="paragraph" w:customStyle="1" w:styleId="4922B966FC53442F9EEA4480792543626">
+    <w:name w:val="4922B966FC53442F9EEA4480792543626"/>
+    <w:rsid w:val="003458BE"/>
+    <w:rPr>
+      <w:rFonts w:eastAsiaTheme="minorHAnsi"/>
+      <w:lang w:eastAsia="en-US"/>
+    </w:rPr>
+  </w:style>
+  <w:style w:type="paragraph" w:customStyle="1" w:styleId="0F44E0A5811C4917903B7857A6BC7B846">
+    <w:name w:val="0F44E0A5811C4917903B7857A6BC7B846"/>
+    <w:rsid w:val="003458BE"/>
+    <w:rPr>
+      <w:rFonts w:eastAsiaTheme="minorHAnsi"/>
+      <w:lang w:eastAsia="en-US"/>
+    </w:rPr>
+  </w:style>
+  <w:style w:type="paragraph" w:customStyle="1" w:styleId="66BB557C45C34924B696111FAB73A7A31">
+    <w:name w:val="66BB557C45C34924B696111FAB73A7A31"/>
+    <w:rsid w:val="003458BE"/>
+    <w:rPr>
+      <w:rFonts w:eastAsiaTheme="minorHAnsi"/>
+      <w:lang w:eastAsia="en-US"/>
+    </w:rPr>
+  </w:style>
+  <w:style w:type="paragraph" w:customStyle="1" w:styleId="4D5F7A4CD7CF418AB392B52B08CE620D12">
+    <w:name w:val="4D5F7A4CD7CF418AB392B52B08CE620D12"/>
+    <w:rsid w:val="003458BE"/>
+    <w:rPr>
+      <w:rFonts w:eastAsiaTheme="minorHAnsi"/>
+      <w:lang w:eastAsia="en-US"/>
+    </w:rPr>
+  </w:style>
+  <w:style w:type="paragraph" w:customStyle="1" w:styleId="2B0B7A5956044BBB8B551AE3ACDD72FB12">
+    <w:name w:val="2B0B7A5956044BBB8B551AE3ACDD72FB12"/>
+    <w:rsid w:val="003458BE"/>
     <w:rPr>
       <w:rFonts w:eastAsiaTheme="minorHAnsi"/>
       <w:lang w:eastAsia="en-US"/>

</xml_diff>